<commit_message>
Updated Header 1 template
</commit_message>
<xml_diff>
--- a/Proposals/Proposal Template.docx
+++ b/Proposals/Proposal Template.docx
@@ -3,6 +3,9 @@
 <w:document xmlns:wpc="http://schemas.microsoft.com/office/word/2010/wordprocessingCanvas" xmlns:cx="http://schemas.microsoft.com/office/drawing/2014/chartex" xmlns:cx1="http://schemas.microsoft.com/office/drawing/2015/9/8/chartex" xmlns:cx2="http://schemas.microsoft.com/office/drawing/2015/10/21/chartex" xmlns:cx3="http://schemas.microsoft.com/office/drawing/2016/5/9/chartex" xmlns:cx4="http://schemas.microsoft.com/office/drawing/2016/5/10/chartex" xmlns:cx5="http://schemas.microsoft.com/office/drawing/2016/5/11/chartex" xmlns:cx6="http://schemas.microsoft.com/office/drawing/2016/5/12/chartex" xmlns:cx7="http://schemas.microsoft.com/office/drawing/2016/5/13/chartex" xmlns:cx8="http://schemas.microsoft.com/office/drawing/2016/5/14/chartex" xmlns:mc="http://schemas.openxmlformats.org/markup-compatibility/2006" xmlns:aink="http://schemas.microsoft.com/office/drawing/2016/ink" xmlns:am3d="http://schemas.microsoft.com/office/drawing/2017/model3d" xmlns:o="urn:schemas-microsoft-com:office:office" xmlns:r="http://schemas.openxmlformats.org/officeDocument/2006/relationships" xmlns:m="http://schemas.openxmlformats.org/officeDocument/2006/math" xmlns:v="urn:schemas-microsoft-com:vml" xmlns:wp14="http://schemas.microsoft.com/office/word/2010/wordprocessingDrawing" xmlns:wp="http://schemas.openxmlformats.org/drawingml/2006/wordprocessingDrawing" xmlns:w10="urn:schemas-microsoft-com:office:word" xmlns:w="http://schemas.openxmlformats.org/wordprocessingml/2006/main" xmlns:w14="http://schemas.microsoft.com/office/word/2010/wordml" xmlns:w15="http://schemas.microsoft.com/office/word/2012/wordml" xmlns:w16cex="http://schemas.microsoft.com/office/word/2018/wordml/cex" xmlns:w16cid="http://schemas.microsoft.com/office/word/2016/wordml/cid" xmlns:w16="http://schemas.microsoft.com/office/word/2018/wordml" xmlns:w16sdtdh="http://schemas.microsoft.com/office/word/2020/wordml/sdtdatahash" xmlns:w16se="http://schemas.microsoft.com/office/word/2015/wordml/symex" xmlns:wpg="http://schemas.microsoft.com/office/word/2010/wordprocessingGroup" xmlns:wpi="http://schemas.microsoft.com/office/word/2010/wordprocessingInk" xmlns:wne="http://schemas.microsoft.com/office/word/2006/wordml" xmlns:wps="http://schemas.microsoft.com/office/word/2010/wordprocessingShape" mc:Ignorable="w14 w15 w16se w16cid w16 w16cex w16sdtdh wp14">
   <w:body>
     <w:p>
+      <w:pPr>
+        <w:pStyle w:val="Heading1"/>
+      </w:pPr>
       <w:r>
         <w:rPr>
           <w:noProof/>
@@ -122,7 +125,7 @@
                 <v:stroke joinstyle="miter"/>
                 <v:path gradientshapeok="t" o:connecttype="rect"/>
               </v:shapetype>
-              <v:shape id="Text Box 2" o:spid="_x0000_s1026" type="#_x0000_t202" style="position:absolute;margin-left:351.75pt;margin-top:.75pt;width:74.25pt;height:66.75pt;z-index:251663360;visibility:visible;mso-wrap-style:square;mso-width-percent:0;mso-height-percent:0;mso-wrap-distance-left:9pt;mso-wrap-distance-top:3.6pt;mso-wrap-distance-right:9pt;mso-wrap-distance-bottom:3.6pt;mso-position-horizontal:absolute;mso-position-horizontal-relative:text;mso-position-vertical:absolute;mso-position-vertical-relative:text;mso-width-percent:0;mso-height-percent:0;mso-width-relative:margin;mso-height-relative:margin;v-text-anchor:top" o:gfxdata="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" stroked="f">
+              <v:shape id="Text Box 2" o:spid="_x0000_s1026" type="#_x0000_t202" style="position:absolute;left:0;text-align:left;margin-left:351.75pt;margin-top:.75pt;width:74.25pt;height:66.75pt;z-index:251663360;visibility:visible;mso-wrap-style:square;mso-width-percent:0;mso-height-percent:0;mso-wrap-distance-left:9pt;mso-wrap-distance-top:3.6pt;mso-wrap-distance-right:9pt;mso-wrap-distance-bottom:3.6pt;mso-position-horizontal:absolute;mso-position-horizontal-relative:text;mso-position-vertical:absolute;mso-position-vertical-relative:text;mso-width-percent:0;mso-height-percent:0;mso-width-relative:margin;mso-height-relative:margin;v-text-anchor:top" o:gfxdata="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" stroked="f">
                 <v:textbox>
                   <w:txbxContent>
                     <w:p>
@@ -245,7 +248,25 @@
                                 <w:sz w:val="28"/>
                                 <w:szCs w:val="28"/>
                               </w:rPr>
-                              <w:t>Don Honorio Ventura State University</w:t>
+                              <w:t xml:space="preserve">Don </w:t>
+                            </w:r>
+                            <w:proofErr w:type="spellStart"/>
+                            <w:r>
+                              <w:rPr>
+                                <w:b/>
+                                <w:sz w:val="28"/>
+                                <w:szCs w:val="28"/>
+                              </w:rPr>
+                              <w:t>Honorio</w:t>
+                            </w:r>
+                            <w:proofErr w:type="spellEnd"/>
+                            <w:r>
+                              <w:rPr>
+                                <w:b/>
+                                <w:sz w:val="28"/>
+                                <w:szCs w:val="28"/>
+                              </w:rPr>
+                              <w:t xml:space="preserve"> Ventura State University</w:t>
                             </w:r>
                           </w:p>
                           <w:p>
@@ -254,7 +275,15 @@
                               <w:jc w:val="center"/>
                             </w:pPr>
                             <w:r>
-                              <w:t>Villa de Bacolor, Pampanga</w:t>
+                              <w:t xml:space="preserve">Villa de </w:t>
+                            </w:r>
+                            <w:proofErr w:type="spellStart"/>
+                            <w:r>
+                              <w:t>Bacolor</w:t>
+                            </w:r>
+                            <w:proofErr w:type="spellEnd"/>
+                            <w:r>
+                              <w:t>, Pampanga</w:t>
                             </w:r>
                           </w:p>
                         </w:txbxContent>
@@ -276,7 +305,7 @@
           </mc:Choice>
           <mc:Fallback>
             <w:pict>
-              <v:shape w14:anchorId="724382FB" id="_x0000_s1027" type="#_x0000_t202" style="position:absolute;margin-left:78.7pt;margin-top:11.25pt;width:254.25pt;height:110.6pt;z-index:251661312;visibility:visible;mso-wrap-style:square;mso-width-percent:0;mso-height-percent:200;mso-wrap-distance-left:9pt;mso-wrap-distance-top:3.6pt;mso-wrap-distance-right:9pt;mso-wrap-distance-bottom:3.6pt;mso-position-horizontal:absolute;mso-position-horizontal-relative:text;mso-position-vertical:absolute;mso-position-vertical-relative:text;mso-width-percent:0;mso-height-percent:200;mso-width-relative:margin;mso-height-relative:margin;v-text-anchor:top" o:gfxdata="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" stroked="f">
+              <v:shape w14:anchorId="724382FB" id="_x0000_s1027" type="#_x0000_t202" style="position:absolute;left:0;text-align:left;margin-left:78.7pt;margin-top:11.25pt;width:254.25pt;height:110.6pt;z-index:251661312;visibility:visible;mso-wrap-style:square;mso-width-percent:0;mso-height-percent:200;mso-wrap-distance-left:9pt;mso-wrap-distance-top:3.6pt;mso-wrap-distance-right:9pt;mso-wrap-distance-bottom:3.6pt;mso-position-horizontal:absolute;mso-position-horizontal-relative:text;mso-position-vertical:absolute;mso-position-vertical-relative:text;mso-width-percent:0;mso-height-percent:200;mso-width-relative:margin;mso-height-relative:margin;v-text-anchor:top" o:gfxdata="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" stroked="f">
                 <v:textbox style="mso-fit-shape-to-text:t">
                   <w:txbxContent>
                     <w:p>
@@ -295,7 +324,25 @@
                           <w:sz w:val="28"/>
                           <w:szCs w:val="28"/>
                         </w:rPr>
-                        <w:t>Don Honorio Ventura State University</w:t>
+                        <w:t xml:space="preserve">Don </w:t>
+                      </w:r>
+                      <w:proofErr w:type="spellStart"/>
+                      <w:r>
+                        <w:rPr>
+                          <w:b/>
+                          <w:sz w:val="28"/>
+                          <w:szCs w:val="28"/>
+                        </w:rPr>
+                        <w:t>Honorio</w:t>
+                      </w:r>
+                      <w:proofErr w:type="spellEnd"/>
+                      <w:r>
+                        <w:rPr>
+                          <w:b/>
+                          <w:sz w:val="28"/>
+                          <w:szCs w:val="28"/>
+                        </w:rPr>
+                        <w:t xml:space="preserve"> Ventura State University</w:t>
                       </w:r>
                     </w:p>
                     <w:p>
@@ -304,7 +351,15 @@
                         <w:jc w:val="center"/>
                       </w:pPr>
                       <w:r>
-                        <w:t>Villa de Bacolor, Pampanga</w:t>
+                        <w:t xml:space="preserve">Villa de </w:t>
+                      </w:r>
+                      <w:proofErr w:type="spellStart"/>
+                      <w:r>
+                        <w:t>Bacolor</w:t>
+                      </w:r>
+                      <w:proofErr w:type="spellEnd"/>
+                      <w:r>
+                        <w:t>, Pampanga</w:t>
                       </w:r>
                     </w:p>
                   </w:txbxContent>
@@ -430,7 +485,7 @@
           </mc:Choice>
           <mc:Fallback>
             <w:pict>
-              <v:shape w14:anchorId="08696983" id="_x0000_s1028" type="#_x0000_t202" style="position:absolute;margin-left:0;margin-top:.75pt;width:69.75pt;height:64.5pt;z-index:251659264;visibility:visible;mso-wrap-style:square;mso-width-percent:0;mso-height-percent:0;mso-wrap-distance-left:9pt;mso-wrap-distance-top:3.6pt;mso-wrap-distance-right:9pt;mso-wrap-distance-bottom:3.6pt;mso-position-horizontal:left;mso-position-horizontal-relative:margin;mso-position-vertical:absolute;mso-position-vertical-relative:text;mso-width-percent:0;mso-height-percent:0;mso-width-relative:margin;mso-height-relative:margin;v-text-anchor:top" o:gfxdata="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" stroked="f">
+              <v:shape w14:anchorId="08696983" id="_x0000_s1028" type="#_x0000_t202" style="position:absolute;left:0;text-align:left;margin-left:0;margin-top:.75pt;width:69.75pt;height:64.5pt;z-index:251659264;visibility:visible;mso-wrap-style:square;mso-width-percent:0;mso-height-percent:0;mso-wrap-distance-left:9pt;mso-wrap-distance-top:3.6pt;mso-wrap-distance-right:9pt;mso-wrap-distance-bottom:3.6pt;mso-position-horizontal:left;mso-position-horizontal-relative:margin;mso-position-vertical:absolute;mso-position-vertical-relative:text;mso-width-percent:0;mso-height-percent:0;mso-width-relative:margin;mso-height-relative:margin;v-text-anchor:top" o:gfxdata="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" stroked="f">
                 <v:textbox>
                   <w:txbxContent>
                     <w:p>
@@ -1017,7 +1072,25 @@
                                 <w:sz w:val="28"/>
                                 <w:szCs w:val="28"/>
                               </w:rPr>
-                              <w:t>Don Honorio Ventura State University</w:t>
+                              <w:t xml:space="preserve">Don </w:t>
+                            </w:r>
+                            <w:proofErr w:type="spellStart"/>
+                            <w:r>
+                              <w:rPr>
+                                <w:b/>
+                                <w:sz w:val="28"/>
+                                <w:szCs w:val="28"/>
+                              </w:rPr>
+                              <w:t>Honorio</w:t>
+                            </w:r>
+                            <w:proofErr w:type="spellEnd"/>
+                            <w:r>
+                              <w:rPr>
+                                <w:b/>
+                                <w:sz w:val="28"/>
+                                <w:szCs w:val="28"/>
+                              </w:rPr>
+                              <w:t xml:space="preserve"> Ventura State University</w:t>
                             </w:r>
                           </w:p>
                           <w:p>
@@ -1026,7 +1099,15 @@
                               <w:jc w:val="center"/>
                             </w:pPr>
                             <w:r>
-                              <w:t>Villa de Bacolor, Pampanga</w:t>
+                              <w:t xml:space="preserve">Villa de </w:t>
+                            </w:r>
+                            <w:proofErr w:type="spellStart"/>
+                            <w:r>
+                              <w:t>Bacolor</w:t>
+                            </w:r>
+                            <w:proofErr w:type="spellEnd"/>
+                            <w:r>
+                              <w:t>, Pampanga</w:t>
                             </w:r>
                           </w:p>
                         </w:txbxContent>
@@ -1067,7 +1148,25 @@
                           <w:sz w:val="28"/>
                           <w:szCs w:val="28"/>
                         </w:rPr>
-                        <w:t>Don Honorio Ventura State University</w:t>
+                        <w:t xml:space="preserve">Don </w:t>
+                      </w:r>
+                      <w:proofErr w:type="spellStart"/>
+                      <w:r>
+                        <w:rPr>
+                          <w:b/>
+                          <w:sz w:val="28"/>
+                          <w:szCs w:val="28"/>
+                        </w:rPr>
+                        <w:t>Honorio</w:t>
+                      </w:r>
+                      <w:proofErr w:type="spellEnd"/>
+                      <w:r>
+                        <w:rPr>
+                          <w:b/>
+                          <w:sz w:val="28"/>
+                          <w:szCs w:val="28"/>
+                        </w:rPr>
+                        <w:t xml:space="preserve"> Ventura State University</w:t>
                       </w:r>
                     </w:p>
                     <w:p>
@@ -1076,7 +1175,15 @@
                         <w:jc w:val="center"/>
                       </w:pPr>
                       <w:r>
-                        <w:t>Villa de Bacolor, Pampanga</w:t>
+                        <w:t xml:space="preserve">Villa de </w:t>
+                      </w:r>
+                      <w:proofErr w:type="spellStart"/>
+                      <w:r>
+                        <w:t>Bacolor</w:t>
+                      </w:r>
+                      <w:proofErr w:type="spellEnd"/>
+                      <w:r>
+                        <w:t>, Pampanga</w:t>
                       </w:r>
                     </w:p>
                   </w:txbxContent>
@@ -1749,7 +1856,7 @@
         <v:path o:extrusionok="f" gradientshapeok="t" o:connecttype="rect"/>
         <o:lock v:ext="edit" aspectratio="t"/>
       </v:shapetype>
-      <v:shape id="_x0000_i1513" type="#_x0000_t75" style="width:11.25pt;height:11.25pt" o:bullet="t">
+      <v:shape id="_x0000_i1175" type="#_x0000_t75" style="width:11.25pt;height:11.25pt" o:bullet="t">
         <v:imagedata r:id="rId1" o:title="msoB775"/>
       </v:shape>
     </w:pict>
@@ -2807,6 +2914,7 @@
     <w:lsdException w:name="HTML Sample" w:semiHidden="1" w:unhideWhenUsed="1"/>
     <w:lsdException w:name="HTML Typewriter" w:semiHidden="1" w:unhideWhenUsed="1"/>
     <w:lsdException w:name="HTML Variable" w:semiHidden="1" w:unhideWhenUsed="1"/>
+    <w:lsdException w:name="Normal Table" w:semiHidden="1" w:unhideWhenUsed="1"/>
     <w:lsdException w:name="annotation subject" w:semiHidden="1" w:unhideWhenUsed="1"/>
     <w:lsdException w:name="No List" w:semiHidden="1" w:unhideWhenUsed="1"/>
     <w:lsdException w:name="Outline List 1" w:semiHidden="1" w:unhideWhenUsed="1"/>
@@ -2849,8 +2957,11 @@
     <w:lsdException w:name="Table Contemporary" w:semiHidden="1" w:unhideWhenUsed="1"/>
     <w:lsdException w:name="Table Elegant" w:semiHidden="1" w:unhideWhenUsed="1"/>
     <w:lsdException w:name="Table Professional" w:semiHidden="1" w:unhideWhenUsed="1"/>
+    <w:lsdException w:name="Table Subtle 1" w:semiHidden="1" w:unhideWhenUsed="1"/>
     <w:lsdException w:name="Table Subtle 2" w:semiHidden="1" w:unhideWhenUsed="1"/>
     <w:lsdException w:name="Table Web 1" w:semiHidden="1" w:unhideWhenUsed="1"/>
+    <w:lsdException w:name="Table Web 2" w:semiHidden="1" w:unhideWhenUsed="1"/>
+    <w:lsdException w:name="Table Web 3" w:semiHidden="1" w:unhideWhenUsed="1"/>
     <w:lsdException w:name="Balloon Text" w:semiHidden="1" w:unhideWhenUsed="1"/>
     <w:lsdException w:name="Table Grid" w:uiPriority="39"/>
     <w:lsdException w:name="Table Theme" w:semiHidden="1" w:unhideWhenUsed="1"/>
@@ -3086,7 +3197,7 @@
     <w:link w:val="Heading1Char"/>
     <w:uiPriority w:val="9"/>
     <w:qFormat/>
-    <w:rsid w:val="00525E6C"/>
+    <w:rsid w:val="00ED576C"/>
     <w:pPr>
       <w:numPr>
         <w:numId w:val="9"/>
@@ -3098,10 +3209,14 @@
       <w:jc w:val="both"/>
       <w:outlineLvl w:val="0"/>
     </w:pPr>
+    <w:rPr>
+      <w:b/>
+    </w:rPr>
   </w:style>
   <w:style w:type="character" w:default="1" w:styleId="DefaultParagraphFont">
     <w:name w:val="Default Paragraph Font"/>
     <w:uiPriority w:val="1"/>
+    <w:semiHidden/>
     <w:unhideWhenUsed/>
   </w:style>
   <w:style w:type="table" w:default="1" w:styleId="TableNormal">
@@ -3185,7 +3300,10 @@
     <w:basedOn w:val="DefaultParagraphFont"/>
     <w:link w:val="Heading1"/>
     <w:uiPriority w:val="9"/>
-    <w:rsid w:val="00525E6C"/>
+    <w:rsid w:val="00ED576C"/>
+    <w:rPr>
+      <w:b/>
+    </w:rPr>
   </w:style>
 </w:styles>
 </file>

</xml_diff>